<commit_message>
Added Auth on report
</commit_message>
<xml_diff>
--- a/Docs/Relatórios/final_report.docx
+++ b/Docs/Relatórios/final_report.docx
@@ -4707,17 +4707,30 @@
                               <w:pStyle w:val="Legenda"/>
                               <w:jc w:val="center"/>
                             </w:pPr>
-                            <w:bookmarkStart w:id="5" w:name="_Ref514797288"/>
-                            <w:bookmarkStart w:id="6" w:name="_Ref514797157"/>
+                            <w:bookmarkStart w:id="5" w:name="_Ref514797157"/>
+                            <w:bookmarkStart w:id="6" w:name="_Ref514797288"/>
                             <w:r>
                               <w:t xml:space="preserve">Figura </w:t>
                             </w:r>
-                            <w:fldSimple w:instr=" SEQ Figura \* ARABIC ">
-                              <w:r>
-                                <w:t>1</w:t>
-                              </w:r>
-                            </w:fldSimple>
-                            <w:bookmarkEnd w:id="5"/>
+                            <w:r>
+                              <w:fldChar w:fldCharType="begin"/>
+                            </w:r>
+                            <w:r>
+                              <w:instrText xml:space="preserve"> SEQ Figura \* ARABIC </w:instrText>
+                            </w:r>
+                            <w:r>
+                              <w:fldChar w:fldCharType="separate"/>
+                            </w:r>
+                            <w:r>
+                              <w:rPr>
+                                <w:noProof/>
+                              </w:rPr>
+                              <w:t>1</w:t>
+                            </w:r>
+                            <w:r>
+                              <w:fldChar w:fldCharType="end"/>
+                            </w:r>
+                            <w:bookmarkEnd w:id="6"/>
                             <w:r>
                               <w:t xml:space="preserve">. </w:t>
                             </w:r>
@@ -4725,7 +4738,7 @@
                             <w:r>
                               <w:t>Imagem Geral</w:t>
                             </w:r>
-                            <w:bookmarkEnd w:id="6"/>
+                            <w:bookmarkEnd w:id="5"/>
                             <w:bookmarkEnd w:id="7"/>
                           </w:p>
                         </w:txbxContent>
@@ -4756,17 +4769,30 @@
                         <w:pStyle w:val="Legenda"/>
                         <w:jc w:val="center"/>
                       </w:pPr>
-                      <w:bookmarkStart w:id="8" w:name="_Ref514797288"/>
-                      <w:bookmarkStart w:id="9" w:name="_Ref514797157"/>
+                      <w:bookmarkStart w:id="8" w:name="_Ref514797157"/>
+                      <w:bookmarkStart w:id="9" w:name="_Ref514797288"/>
                       <w:r>
                         <w:t xml:space="preserve">Figura </w:t>
                       </w:r>
-                      <w:fldSimple w:instr=" SEQ Figura \* ARABIC ">
-                        <w:r>
-                          <w:t>1</w:t>
-                        </w:r>
-                      </w:fldSimple>
-                      <w:bookmarkEnd w:id="8"/>
+                      <w:r>
+                        <w:fldChar w:fldCharType="begin"/>
+                      </w:r>
+                      <w:r>
+                        <w:instrText xml:space="preserve"> SEQ Figura \* ARABIC </w:instrText>
+                      </w:r>
+                      <w:r>
+                        <w:fldChar w:fldCharType="separate"/>
+                      </w:r>
+                      <w:r>
+                        <w:rPr>
+                          <w:noProof/>
+                        </w:rPr>
+                        <w:t>1</w:t>
+                      </w:r>
+                      <w:r>
+                        <w:fldChar w:fldCharType="end"/>
+                      </w:r>
+                      <w:bookmarkEnd w:id="9"/>
                       <w:r>
                         <w:t xml:space="preserve">. </w:t>
                       </w:r>
@@ -4774,7 +4800,7 @@
                       <w:r>
                         <w:t>Imagem Geral</w:t>
                       </w:r>
-                      <w:bookmarkEnd w:id="9"/>
+                      <w:bookmarkEnd w:id="8"/>
                       <w:bookmarkEnd w:id="10"/>
                     </w:p>
                   </w:txbxContent>
@@ -6426,11 +6452,24 @@
                             <w:r>
                               <w:t xml:space="preserve">Figura </w:t>
                             </w:r>
-                            <w:fldSimple w:instr=" SEQ Figura \* ARABIC ">
-                              <w:r>
-                                <w:t>2</w:t>
-                              </w:r>
-                            </w:fldSimple>
+                            <w:r>
+                              <w:fldChar w:fldCharType="begin"/>
+                            </w:r>
+                            <w:r>
+                              <w:instrText xml:space="preserve"> SEQ Figura \* ARABIC </w:instrText>
+                            </w:r>
+                            <w:r>
+                              <w:fldChar w:fldCharType="separate"/>
+                            </w:r>
+                            <w:r>
+                              <w:rPr>
+                                <w:noProof/>
+                              </w:rPr>
+                              <w:t>2</w:t>
+                            </w:r>
+                            <w:r>
+                              <w:fldChar w:fldCharType="end"/>
+                            </w:r>
                             <w:bookmarkEnd w:id="22"/>
                             <w:r>
                               <w:t>. Diagrama Caso de Uso</w:t>
@@ -6464,11 +6503,24 @@
                       <w:r>
                         <w:t xml:space="preserve">Figura </w:t>
                       </w:r>
-                      <w:fldSimple w:instr=" SEQ Figura \* ARABIC ">
-                        <w:r>
-                          <w:t>2</w:t>
-                        </w:r>
-                      </w:fldSimple>
+                      <w:r>
+                        <w:fldChar w:fldCharType="begin"/>
+                      </w:r>
+                      <w:r>
+                        <w:instrText xml:space="preserve"> SEQ Figura \* ARABIC </w:instrText>
+                      </w:r>
+                      <w:r>
+                        <w:fldChar w:fldCharType="separate"/>
+                      </w:r>
+                      <w:r>
+                        <w:rPr>
+                          <w:noProof/>
+                        </w:rPr>
+                        <w:t>2</w:t>
+                      </w:r>
+                      <w:r>
+                        <w:fldChar w:fldCharType="end"/>
+                      </w:r>
                       <w:bookmarkEnd w:id="23"/>
                       <w:r>
                         <w:t>. Diagrama Caso de Uso</w:t>
@@ -6729,11 +6781,24 @@
                             <w:r>
                               <w:t xml:space="preserve">Figura </w:t>
                             </w:r>
-                            <w:fldSimple w:instr=" SEQ Figura \* ARABIC ">
-                              <w:r>
-                                <w:t>3</w:t>
-                              </w:r>
-                            </w:fldSimple>
+                            <w:r>
+                              <w:fldChar w:fldCharType="begin"/>
+                            </w:r>
+                            <w:r>
+                              <w:instrText xml:space="preserve"> SEQ Figura \* ARABIC </w:instrText>
+                            </w:r>
+                            <w:r>
+                              <w:fldChar w:fldCharType="separate"/>
+                            </w:r>
+                            <w:r>
+                              <w:rPr>
+                                <w:noProof/>
+                              </w:rPr>
+                              <w:t>3</w:t>
+                            </w:r>
+                            <w:r>
+                              <w:fldChar w:fldCharType="end"/>
+                            </w:r>
                             <w:r>
                               <w:t>. Requisito Funcional I</w:t>
                             </w:r>
@@ -6765,11 +6830,24 @@
                       <w:r>
                         <w:t xml:space="preserve">Figura </w:t>
                       </w:r>
-                      <w:fldSimple w:instr=" SEQ Figura \* ARABIC ">
-                        <w:r>
-                          <w:t>3</w:t>
-                        </w:r>
-                      </w:fldSimple>
+                      <w:r>
+                        <w:fldChar w:fldCharType="begin"/>
+                      </w:r>
+                      <w:r>
+                        <w:instrText xml:space="preserve"> SEQ Figura \* ARABIC </w:instrText>
+                      </w:r>
+                      <w:r>
+                        <w:fldChar w:fldCharType="separate"/>
+                      </w:r>
+                      <w:r>
+                        <w:rPr>
+                          <w:noProof/>
+                        </w:rPr>
+                        <w:t>3</w:t>
+                      </w:r>
+                      <w:r>
+                        <w:fldChar w:fldCharType="end"/>
+                      </w:r>
                       <w:r>
                         <w:t>. Requisito Funcional I</w:t>
                       </w:r>
@@ -7099,11 +7177,24 @@
                             <w:r>
                               <w:t xml:space="preserve">Figura </w:t>
                             </w:r>
-                            <w:fldSimple w:instr=" SEQ Figura \* ARABIC ">
-                              <w:r>
-                                <w:t>4</w:t>
-                              </w:r>
-                            </w:fldSimple>
+                            <w:r>
+                              <w:fldChar w:fldCharType="begin"/>
+                            </w:r>
+                            <w:r>
+                              <w:instrText xml:space="preserve"> SEQ Figura \* ARABIC </w:instrText>
+                            </w:r>
+                            <w:r>
+                              <w:fldChar w:fldCharType="separate"/>
+                            </w:r>
+                            <w:r>
+                              <w:rPr>
+                                <w:noProof/>
+                              </w:rPr>
+                              <w:t>4</w:t>
+                            </w:r>
+                            <w:r>
+                              <w:fldChar w:fldCharType="end"/>
+                            </w:r>
                             <w:r>
                               <w:t>. Requisito Funcional II</w:t>
                             </w:r>
@@ -7135,11 +7226,24 @@
                       <w:r>
                         <w:t xml:space="preserve">Figura </w:t>
                       </w:r>
-                      <w:fldSimple w:instr=" SEQ Figura \* ARABIC ">
-                        <w:r>
-                          <w:t>4</w:t>
-                        </w:r>
-                      </w:fldSimple>
+                      <w:r>
+                        <w:fldChar w:fldCharType="begin"/>
+                      </w:r>
+                      <w:r>
+                        <w:instrText xml:space="preserve"> SEQ Figura \* ARABIC </w:instrText>
+                      </w:r>
+                      <w:r>
+                        <w:fldChar w:fldCharType="separate"/>
+                      </w:r>
+                      <w:r>
+                        <w:rPr>
+                          <w:noProof/>
+                        </w:rPr>
+                        <w:t>4</w:t>
+                      </w:r>
+                      <w:r>
+                        <w:fldChar w:fldCharType="end"/>
+                      </w:r>
                       <w:r>
                         <w:t>. Requisito Funcional II</w:t>
                       </w:r>
@@ -7776,11 +7880,24 @@
                             <w:r>
                               <w:t xml:space="preserve">Figura </w:t>
                             </w:r>
-                            <w:fldSimple w:instr=" SEQ Figura \* ARABIC ">
-                              <w:r>
-                                <w:t>5</w:t>
-                              </w:r>
-                            </w:fldSimple>
+                            <w:r>
+                              <w:fldChar w:fldCharType="begin"/>
+                            </w:r>
+                            <w:r>
+                              <w:instrText xml:space="preserve"> SEQ Figura \* ARABIC </w:instrText>
+                            </w:r>
+                            <w:r>
+                              <w:fldChar w:fldCharType="separate"/>
+                            </w:r>
+                            <w:r>
+                              <w:rPr>
+                                <w:noProof/>
+                              </w:rPr>
+                              <w:t>5</w:t>
+                            </w:r>
+                            <w:r>
+                              <w:fldChar w:fldCharType="end"/>
+                            </w:r>
                             <w:r>
                               <w:t>. Requisito Funcional III</w:t>
                             </w:r>
@@ -7812,11 +7929,24 @@
                       <w:r>
                         <w:t xml:space="preserve">Figura </w:t>
                       </w:r>
-                      <w:fldSimple w:instr=" SEQ Figura \* ARABIC ">
-                        <w:r>
-                          <w:t>5</w:t>
-                        </w:r>
-                      </w:fldSimple>
+                      <w:r>
+                        <w:fldChar w:fldCharType="begin"/>
+                      </w:r>
+                      <w:r>
+                        <w:instrText xml:space="preserve"> SEQ Figura \* ARABIC </w:instrText>
+                      </w:r>
+                      <w:r>
+                        <w:fldChar w:fldCharType="separate"/>
+                      </w:r>
+                      <w:r>
+                        <w:rPr>
+                          <w:noProof/>
+                        </w:rPr>
+                        <w:t>5</w:t>
+                      </w:r>
+                      <w:r>
+                        <w:fldChar w:fldCharType="end"/>
+                      </w:r>
                       <w:r>
                         <w:t>. Requisito Funcional III</w:t>
                       </w:r>
@@ -8331,11 +8461,24 @@
                             <w:r>
                               <w:t xml:space="preserve">Figura </w:t>
                             </w:r>
-                            <w:fldSimple w:instr=" SEQ Figura \* ARABIC ">
-                              <w:r>
-                                <w:t>6</w:t>
-                              </w:r>
-                            </w:fldSimple>
+                            <w:r>
+                              <w:fldChar w:fldCharType="begin"/>
+                            </w:r>
+                            <w:r>
+                              <w:instrText xml:space="preserve"> SEQ Figura \* ARABIC </w:instrText>
+                            </w:r>
+                            <w:r>
+                              <w:fldChar w:fldCharType="separate"/>
+                            </w:r>
+                            <w:r>
+                              <w:rPr>
+                                <w:noProof/>
+                              </w:rPr>
+                              <w:t>6</w:t>
+                            </w:r>
+                            <w:r>
+                              <w:fldChar w:fldCharType="end"/>
+                            </w:r>
                             <w:r>
                               <w:t>. Requisito Funcional IV</w:t>
                             </w:r>
@@ -8370,11 +8513,24 @@
                       <w:r>
                         <w:t xml:space="preserve">Figura </w:t>
                       </w:r>
-                      <w:fldSimple w:instr=" SEQ Figura \* ARABIC ">
-                        <w:r>
-                          <w:t>6</w:t>
-                        </w:r>
-                      </w:fldSimple>
+                      <w:r>
+                        <w:fldChar w:fldCharType="begin"/>
+                      </w:r>
+                      <w:r>
+                        <w:instrText xml:space="preserve"> SEQ Figura \* ARABIC </w:instrText>
+                      </w:r>
+                      <w:r>
+                        <w:fldChar w:fldCharType="separate"/>
+                      </w:r>
+                      <w:r>
+                        <w:rPr>
+                          <w:noProof/>
+                        </w:rPr>
+                        <w:t>6</w:t>
+                      </w:r>
+                      <w:r>
+                        <w:fldChar w:fldCharType="end"/>
+                      </w:r>
                       <w:r>
                         <w:t>. Requisito Funcional IV</w:t>
                       </w:r>
@@ -8867,11 +9023,24 @@
                             <w:r>
                               <w:t xml:space="preserve">Figura </w:t>
                             </w:r>
-                            <w:fldSimple w:instr=" SEQ Figura \* ARABIC ">
-                              <w:r>
-                                <w:t>7</w:t>
-                              </w:r>
-                            </w:fldSimple>
+                            <w:r>
+                              <w:fldChar w:fldCharType="begin"/>
+                            </w:r>
+                            <w:r>
+                              <w:instrText xml:space="preserve"> SEQ Figura \* ARABIC </w:instrText>
+                            </w:r>
+                            <w:r>
+                              <w:fldChar w:fldCharType="separate"/>
+                            </w:r>
+                            <w:r>
+                              <w:rPr>
+                                <w:noProof/>
+                              </w:rPr>
+                              <w:t>7</w:t>
+                            </w:r>
+                            <w:r>
+                              <w:fldChar w:fldCharType="end"/>
+                            </w:r>
                             <w:r>
                               <w:t>. Requisito V</w:t>
                             </w:r>
@@ -8906,11 +9075,24 @@
                       <w:r>
                         <w:t xml:space="preserve">Figura </w:t>
                       </w:r>
-                      <w:fldSimple w:instr=" SEQ Figura \* ARABIC ">
-                        <w:r>
-                          <w:t>7</w:t>
-                        </w:r>
-                      </w:fldSimple>
+                      <w:r>
+                        <w:fldChar w:fldCharType="begin"/>
+                      </w:r>
+                      <w:r>
+                        <w:instrText xml:space="preserve"> SEQ Figura \* ARABIC </w:instrText>
+                      </w:r>
+                      <w:r>
+                        <w:fldChar w:fldCharType="separate"/>
+                      </w:r>
+                      <w:r>
+                        <w:rPr>
+                          <w:noProof/>
+                        </w:rPr>
+                        <w:t>7</w:t>
+                      </w:r>
+                      <w:r>
+                        <w:fldChar w:fldCharType="end"/>
+                      </w:r>
                       <w:r>
                         <w:t>. Requisito V</w:t>
                       </w:r>
@@ -9606,11 +9788,24 @@
                             <w:r>
                               <w:t xml:space="preserve">Figura </w:t>
                             </w:r>
-                            <w:fldSimple w:instr=" SEQ Figura \* ARABIC ">
-                              <w:r>
-                                <w:t>8</w:t>
-                              </w:r>
-                            </w:fldSimple>
+                            <w:r>
+                              <w:fldChar w:fldCharType="begin"/>
+                            </w:r>
+                            <w:r>
+                              <w:instrText xml:space="preserve"> SEQ Figura \* ARABIC </w:instrText>
+                            </w:r>
+                            <w:r>
+                              <w:fldChar w:fldCharType="separate"/>
+                            </w:r>
+                            <w:r>
+                              <w:rPr>
+                                <w:noProof/>
+                              </w:rPr>
+                              <w:t>8</w:t>
+                            </w:r>
+                            <w:r>
+                              <w:fldChar w:fldCharType="end"/>
+                            </w:r>
                             <w:r>
                               <w:t>. Requisito Funcional VI</w:t>
                             </w:r>
@@ -9645,11 +9840,24 @@
                       <w:r>
                         <w:t xml:space="preserve">Figura </w:t>
                       </w:r>
-                      <w:fldSimple w:instr=" SEQ Figura \* ARABIC ">
-                        <w:r>
-                          <w:t>8</w:t>
-                        </w:r>
-                      </w:fldSimple>
+                      <w:r>
+                        <w:fldChar w:fldCharType="begin"/>
+                      </w:r>
+                      <w:r>
+                        <w:instrText xml:space="preserve"> SEQ Figura \* ARABIC </w:instrText>
+                      </w:r>
+                      <w:r>
+                        <w:fldChar w:fldCharType="separate"/>
+                      </w:r>
+                      <w:r>
+                        <w:rPr>
+                          <w:noProof/>
+                        </w:rPr>
+                        <w:t>8</w:t>
+                      </w:r>
+                      <w:r>
+                        <w:fldChar w:fldCharType="end"/>
+                      </w:r>
                       <w:r>
                         <w:t>. Requisito Funcional VI</w:t>
                       </w:r>
@@ -10978,11 +11186,24 @@
                             <w:r>
                               <w:t xml:space="preserve">Figura </w:t>
                             </w:r>
-                            <w:fldSimple w:instr=" SEQ Figura \* ARABIC ">
-                              <w:r>
-                                <w:t>9</w:t>
-                              </w:r>
-                            </w:fldSimple>
+                            <w:r>
+                              <w:fldChar w:fldCharType="begin"/>
+                            </w:r>
+                            <w:r>
+                              <w:instrText xml:space="preserve"> SEQ Figura \* ARABIC </w:instrText>
+                            </w:r>
+                            <w:r>
+                              <w:fldChar w:fldCharType="separate"/>
+                            </w:r>
+                            <w:r>
+                              <w:rPr>
+                                <w:noProof/>
+                              </w:rPr>
+                              <w:t>9</w:t>
+                            </w:r>
+                            <w:r>
+                              <w:fldChar w:fldCharType="end"/>
+                            </w:r>
                             <w:bookmarkEnd w:id="51"/>
                             <w:r>
                               <w:t>. Arquitetura do Projeto</w:t>
@@ -11019,11 +11240,24 @@
                       <w:r>
                         <w:t xml:space="preserve">Figura </w:t>
                       </w:r>
-                      <w:fldSimple w:instr=" SEQ Figura \* ARABIC ">
-                        <w:r>
-                          <w:t>9</w:t>
-                        </w:r>
-                      </w:fldSimple>
+                      <w:r>
+                        <w:fldChar w:fldCharType="begin"/>
+                      </w:r>
+                      <w:r>
+                        <w:instrText xml:space="preserve"> SEQ Figura \* ARABIC </w:instrText>
+                      </w:r>
+                      <w:r>
+                        <w:fldChar w:fldCharType="separate"/>
+                      </w:r>
+                      <w:r>
+                        <w:rPr>
+                          <w:noProof/>
+                        </w:rPr>
+                        <w:t>9</w:t>
+                      </w:r>
+                      <w:r>
+                        <w:fldChar w:fldCharType="end"/>
+                      </w:r>
                       <w:bookmarkEnd w:id="52"/>
                       <w:r>
                         <w:t>. Arquitetura do Projeto</w:t>
@@ -12387,6 +12621,7 @@
           <w:id w:val="-2119668437"/>
           <w:citation/>
         </w:sdtPr>
+        <w:sdtEndPr/>
         <w:sdtContent>
           <w:r>
             <w:fldChar w:fldCharType="begin"/>
@@ -12456,6 +12691,7 @@
           <w:id w:val="2098827251"/>
           <w:citation/>
         </w:sdtPr>
+        <w:sdtEndPr/>
         <w:sdtContent>
           <w:r>
             <w:fldChar w:fldCharType="begin"/>
@@ -12532,6 +12768,7 @@
           <w:id w:val="1179080420"/>
           <w:citation/>
         </w:sdtPr>
+        <w:sdtEndPr/>
         <w:sdtContent>
           <w:r>
             <w:rPr>
@@ -12698,6 +12935,7 @@
           <w:id w:val="1509103574"/>
           <w:citation/>
         </w:sdtPr>
+        <w:sdtEndPr/>
         <w:sdtContent>
           <w:r>
             <w:fldChar w:fldCharType="begin"/>
@@ -12743,6 +12981,7 @@
           <w:id w:val="851457490"/>
           <w:citation/>
         </w:sdtPr>
+        <w:sdtEndPr/>
         <w:sdtContent>
           <w:r>
             <w:fldChar w:fldCharType="begin"/>
@@ -12801,6 +13040,7 @@
           <w:id w:val="-1877233088"/>
           <w:citation/>
         </w:sdtPr>
+        <w:sdtEndPr/>
         <w:sdtContent>
           <w:r>
             <w:fldChar w:fldCharType="begin"/>
@@ -13003,6 +13243,7 @@
           <w:id w:val="217553618"/>
           <w:citation/>
         </w:sdtPr>
+        <w:sdtEndPr/>
         <w:sdtContent>
           <w:r>
             <w:fldChar w:fldCharType="begin"/>
@@ -13088,6 +13329,7 @@
           <w:id w:val="-871307506"/>
           <w:citation/>
         </w:sdtPr>
+        <w:sdtEndPr/>
         <w:sdtContent>
           <w:r>
             <w:fldChar w:fldCharType="begin"/>
@@ -13132,6 +13374,7 @@
           <w:id w:val="-779718945"/>
           <w:citation/>
         </w:sdtPr>
+        <w:sdtEndPr/>
         <w:sdtContent>
           <w:r>
             <w:fldChar w:fldCharType="begin"/>
@@ -13342,6 +13585,7 @@
           <w:id w:val="-2103405205"/>
           <w:citation/>
         </w:sdtPr>
+        <w:sdtEndPr/>
         <w:sdtContent>
           <w:r>
             <w:fldChar w:fldCharType="begin"/>
@@ -13389,6 +13633,7 @@
           <w:id w:val="-1796049039"/>
           <w:citation/>
         </w:sdtPr>
+        <w:sdtEndPr/>
         <w:sdtContent>
           <w:r>
             <w:fldChar w:fldCharType="begin"/>
@@ -13624,12 +13869,342 @@
         <w:pStyle w:val="Cabealho2"/>
       </w:pPr>
       <w:r>
-        <w:t>Autenti</w:t>
+        <w:t>Autenticação</w:t>
+      </w:r>
+    </w:p>
+    <w:p>
+      <w:r>
+        <w:t>Para a realização da autenticação no projeto foi usado um serviço, Auth0 que garante a autenticação dos utilizadores, sendo essa autenticação ba</w:t>
+      </w:r>
+      <w:r>
+        <w:t xml:space="preserve">seada em JSON Web </w:t>
+      </w:r>
+      <w:proofErr w:type="spellStart"/>
+      <w:r>
+        <w:t>Tokens</w:t>
+      </w:r>
+      <w:proofErr w:type="spellEnd"/>
+      <w:r>
+        <w:t xml:space="preserve"> (JWT).</w:t>
+      </w:r>
+    </w:p>
+    <w:p>
+      <w:r>
+        <w:t xml:space="preserve">O JWT é um padrão (RFC-7519) que define como transmitir e armazenar objetos JSON de forma compacta e segura. Contém dados que podem ser validados a qualquer momento pois o </w:t>
+      </w:r>
+      <w:proofErr w:type="spellStart"/>
+      <w:r>
+        <w:t>token</w:t>
+      </w:r>
+      <w:proofErr w:type="spellEnd"/>
+      <w:r>
+        <w:t xml:space="preserve"> é assinado digitalmente.</w:t>
+      </w:r>
+    </w:p>
+    <w:p/>
+    <w:p>
+      <w:pPr>
+        <w:pStyle w:val="Cabealho3"/>
+      </w:pPr>
+      <w:r>
+        <w:t xml:space="preserve">Como usar o </w:t>
+      </w:r>
+      <w:proofErr w:type="spellStart"/>
+      <w:r>
+        <w:t>token</w:t>
+      </w:r>
+      <w:proofErr w:type="spellEnd"/>
+    </w:p>
+    <w:p/>
+    <w:p>
+      <w:r>
+        <w:t xml:space="preserve">Ao fazer login no serviço de autenticação é criado e retornado um </w:t>
+      </w:r>
+      <w:proofErr w:type="spellStart"/>
+      <w:r>
+        <w:t>token</w:t>
+      </w:r>
+      <w:proofErr w:type="spellEnd"/>
+      <w:r>
+        <w:t xml:space="preserve"> JWT para o </w:t>
+      </w:r>
+      <w:proofErr w:type="spellStart"/>
+      <w:r>
+        <w:t>client</w:t>
+      </w:r>
+      <w:proofErr w:type="spellEnd"/>
+      <w:r>
+        <w:t xml:space="preserve">. Esse </w:t>
+      </w:r>
+      <w:proofErr w:type="spellStart"/>
+      <w:r>
+        <w:t>token</w:t>
+      </w:r>
+      <w:proofErr w:type="spellEnd"/>
+      <w:r>
+        <w:t xml:space="preserve"> deve ser enviado para as </w:t>
+      </w:r>
+      <w:proofErr w:type="spellStart"/>
+      <w:r>
+        <w:t>APIs</w:t>
+      </w:r>
+      <w:proofErr w:type="spellEnd"/>
+      <w:r>
+        <w:t xml:space="preserve"> através do </w:t>
+      </w:r>
+      <w:proofErr w:type="spellStart"/>
+      <w:r>
+        <w:t>header</w:t>
+      </w:r>
+      <w:proofErr w:type="spellEnd"/>
+      <w:r>
+        <w:t xml:space="preserve"> </w:t>
+      </w:r>
+      <w:proofErr w:type="spellStart"/>
+      <w:r>
+        <w:t>Authorization</w:t>
+      </w:r>
+      <w:proofErr w:type="spellEnd"/>
+      <w:r>
+        <w:t xml:space="preserve"> de cada</w:t>
+      </w:r>
+      <w:r>
+        <w:t xml:space="preserve"> pedido HTTP com a </w:t>
+      </w:r>
+      <w:proofErr w:type="spellStart"/>
+      <w:r>
+        <w:t>flag</w:t>
+      </w:r>
+      <w:proofErr w:type="spellEnd"/>
+      <w:r>
+        <w:t xml:space="preserve"> </w:t>
+      </w:r>
+      <w:proofErr w:type="spellStart"/>
+      <w:r>
+        <w:t>Bearer</w:t>
+      </w:r>
+      <w:proofErr w:type="spellEnd"/>
+      <w:r>
+        <w:t>.</w:t>
+      </w:r>
+    </w:p>
+    <w:p>
+      <w:pPr>
+        <w:pStyle w:val="Citao"/>
+      </w:pPr>
+      <w:proofErr w:type="spellStart"/>
+      <w:r>
+        <w:rPr>
+          <w:highlight w:val="lightGray"/>
+        </w:rPr>
+        <w:t>Authorization</w:t>
+      </w:r>
+      <w:proofErr w:type="spellEnd"/>
+      <w:r>
+        <w:rPr>
+          <w:highlight w:val="lightGray"/>
+        </w:rPr>
+        <w:t xml:space="preserve">: </w:t>
+      </w:r>
+      <w:proofErr w:type="spellStart"/>
+      <w:r>
+        <w:rPr>
+          <w:highlight w:val="lightGray"/>
+        </w:rPr>
+        <w:t>Bearer</w:t>
+      </w:r>
+      <w:proofErr w:type="spellEnd"/>
+      <w:r>
+        <w:rPr>
+          <w:highlight w:val="lightGray"/>
+        </w:rPr>
+        <w:t xml:space="preserve"> &lt;</w:t>
+      </w:r>
+      <w:proofErr w:type="spellStart"/>
+      <w:r>
+        <w:rPr>
+          <w:highlight w:val="lightGray"/>
+        </w:rPr>
+        <w:t>token</w:t>
+      </w:r>
+      <w:proofErr w:type="spellEnd"/>
+      <w:r>
+        <w:rPr>
+          <w:highlight w:val="lightGray"/>
+        </w:rPr>
+        <w:t>&gt;</w:t>
+      </w:r>
+    </w:p>
+    <w:p>
+      <w:pPr>
+        <w:keepNext/>
+      </w:pPr>
+      <w:r>
+        <w:rPr>
+          <w:noProof/>
+        </w:rPr>
+        <w:lastRenderedPageBreak/>
+        <w:drawing>
+          <wp:inline distT="0" distB="0" distL="0" distR="0">
+            <wp:extent cx="6463665" cy="3624580"/>
+            <wp:effectExtent l="0" t="0" r="635" b="0"/>
+            <wp:docPr id="3" name="Imagem 3"/>
+            <wp:cNvGraphicFramePr>
+              <a:graphicFrameLocks xmlns:a="http://schemas.openxmlformats.org/drawingml/2006/main" noChangeAspect="1"/>
+            </wp:cNvGraphicFramePr>
+            <a:graphic xmlns:a="http://schemas.openxmlformats.org/drawingml/2006/main">
+              <a:graphicData uri="http://schemas.openxmlformats.org/drawingml/2006/picture">
+                <pic:pic xmlns:pic="http://schemas.openxmlformats.org/drawingml/2006/picture">
+                  <pic:nvPicPr>
+                    <pic:cNvPr id="3" name="1_7T41R0dSLEzssIXPHpvimQ.png"/>
+                    <pic:cNvPicPr/>
+                  </pic:nvPicPr>
+                  <pic:blipFill>
+                    <a:blip r:embed="rId23">
+                      <a:extLst>
+                        <a:ext uri="{28A0092B-C50C-407E-A947-70E740481C1C}">
+                          <a14:useLocalDpi xmlns:a14="http://schemas.microsoft.com/office/drawing/2010/main" val="0"/>
+                        </a:ext>
+                      </a:extLst>
+                    </a:blip>
+                    <a:stretch>
+                      <a:fillRect/>
+                    </a:stretch>
+                  </pic:blipFill>
+                  <pic:spPr>
+                    <a:xfrm>
+                      <a:off x="0" y="0"/>
+                      <a:ext cx="6463665" cy="3624580"/>
+                    </a:xfrm>
+                    <a:prstGeom prst="rect">
+                      <a:avLst/>
+                    </a:prstGeom>
+                  </pic:spPr>
+                </pic:pic>
+              </a:graphicData>
+            </a:graphic>
+          </wp:inline>
+        </w:drawing>
+      </w:r>
+    </w:p>
+    <w:p>
+      <w:pPr>
+        <w:pStyle w:val="Legenda"/>
+      </w:pPr>
+      <w:r>
+        <w:t xml:space="preserve">Figura </w:t>
+      </w:r>
+      <w:r>
+        <w:fldChar w:fldCharType="begin"/>
+      </w:r>
+      <w:r>
+        <w:instrText xml:space="preserve"> SEQ Figura \* ARABIC </w:instrText>
+      </w:r>
+      <w:r>
+        <w:fldChar w:fldCharType="separate"/>
+      </w:r>
+      <w:r>
+        <w:rPr>
+          <w:noProof/>
+        </w:rPr>
+        <w:t>10</w:t>
+      </w:r>
+      <w:r>
+        <w:fldChar w:fldCharType="end"/>
+      </w:r>
+      <w:r>
+        <w:t xml:space="preserve"> </w:t>
+      </w:r>
+      <w:r>
+        <w:t>https://cdn-images-1.medium.com/max/1600/1*7T41R0dSLEzssIXPHpvimQ.png</w:t>
+      </w:r>
+    </w:p>
+    <w:p/>
+    <w:p>
+      <w:r>
+        <w:t xml:space="preserve">O Auth0 providencia um </w:t>
+      </w:r>
+      <w:proofErr w:type="spellStart"/>
+      <w:r>
+        <w:t>Authorization</w:t>
+      </w:r>
+      <w:proofErr w:type="spellEnd"/>
+      <w:r>
+        <w:t xml:space="preserve"> Server que irá gerar e enviar o </w:t>
+      </w:r>
+      <w:proofErr w:type="spellStart"/>
+      <w:r>
+        <w:t>token</w:t>
+      </w:r>
+      <w:proofErr w:type="spellEnd"/>
+      <w:r>
+        <w:t xml:space="preserve"> para o componente principal do projeto e este redireciona o </w:t>
+      </w:r>
+      <w:proofErr w:type="spellStart"/>
+      <w:r>
+        <w:t>token</w:t>
+      </w:r>
+      <w:proofErr w:type="spellEnd"/>
+      <w:r>
+        <w:t xml:space="preserve"> para a aplicação móvel. Por cada pedido realizado ao componente principal o </w:t>
+      </w:r>
+      <w:proofErr w:type="spellStart"/>
+      <w:r>
+        <w:t>token</w:t>
+      </w:r>
+      <w:proofErr w:type="spellEnd"/>
+      <w:r>
+        <w:t xml:space="preserve"> irá ser validado.</w:t>
+      </w:r>
+    </w:p>
+    <w:p/>
+    <w:p>
+      <w:r>
+        <w:t xml:space="preserve">Como o Auth0 providencia a autenticação é necessário guardar algumas informações dos utilizadores registados, nomeadamente o email e a password (previamente cifrada). Aquando do pedido de login é feita a validação desses parâmetros e se estiverem corretos o Auth0 retorna o </w:t>
+      </w:r>
+      <w:proofErr w:type="spellStart"/>
+      <w:r>
+        <w:t>token</w:t>
+      </w:r>
+      <w:proofErr w:type="spellEnd"/>
+      <w:r>
+        <w:t>.</w:t>
+      </w:r>
+    </w:p>
+    <w:p>
+      <w:pPr>
+        <w:pStyle w:val="Cabealho3"/>
+      </w:pPr>
+      <w:r>
+        <w:t>Motivação para o uso do Auth0</w:t>
+      </w:r>
+    </w:p>
+    <w:p/>
+    <w:p>
+      <w:r>
+        <w:t xml:space="preserve">Os motivos principais para o uso deste serviço baseiam-se no facto de este garantir uma alta disponibilidade, de permitir </w:t>
       </w:r>
       <w:bookmarkStart w:id="82" w:name="_GoBack"/>
       <w:bookmarkEnd w:id="82"/>
       <w:r>
-        <w:t>cação</w:t>
+        <w:t>extensibilidade,</w:t>
+      </w:r>
+      <w:r>
+        <w:t xml:space="preserve"> ou seja, permitir que o programador modifique algumas das etapas de autenticação para, por exemplo, adicionar mais algumas informações ao </w:t>
+      </w:r>
+      <w:proofErr w:type="spellStart"/>
+      <w:r>
+        <w:t>token</w:t>
+      </w:r>
+      <w:proofErr w:type="spellEnd"/>
+      <w:r>
+        <w:t xml:space="preserve">. Outra das vantagens do Auth0 é </w:t>
+      </w:r>
+      <w:r>
+        <w:t>que disponibiliza</w:t>
+      </w:r>
+      <w:r>
+        <w:t xml:space="preserve"> uma API HTTPS para facilitar e aumentar a segurança da comunicação.</w:t>
       </w:r>
     </w:p>
     <w:p>
@@ -13926,11 +14501,24 @@
                             <w:r>
                               <w:t xml:space="preserve">Figura </w:t>
                             </w:r>
-                            <w:fldSimple w:instr=" SEQ Figura \* ARABIC ">
-                              <w:r>
-                                <w:t>10</w:t>
-                              </w:r>
-                            </w:fldSimple>
+                            <w:r>
+                              <w:fldChar w:fldCharType="begin"/>
+                            </w:r>
+                            <w:r>
+                              <w:instrText xml:space="preserve"> SEQ Figura \* ARABIC </w:instrText>
+                            </w:r>
+                            <w:r>
+                              <w:fldChar w:fldCharType="separate"/>
+                            </w:r>
+                            <w:r>
+                              <w:rPr>
+                                <w:noProof/>
+                              </w:rPr>
+                              <w:t>11</w:t>
+                            </w:r>
+                            <w:r>
+                              <w:fldChar w:fldCharType="end"/>
+                            </w:r>
                             <w:bookmarkEnd w:id="91"/>
                             <w:r>
                               <w:t>. Cronograma do Projeto</w:t>
@@ -13964,11 +14552,24 @@
                       <w:r>
                         <w:t xml:space="preserve">Figura </w:t>
                       </w:r>
-                      <w:fldSimple w:instr=" SEQ Figura \* ARABIC ">
-                        <w:r>
-                          <w:t>10</w:t>
-                        </w:r>
-                      </w:fldSimple>
+                      <w:r>
+                        <w:fldChar w:fldCharType="begin"/>
+                      </w:r>
+                      <w:r>
+                        <w:instrText xml:space="preserve"> SEQ Figura \* ARABIC </w:instrText>
+                      </w:r>
+                      <w:r>
+                        <w:fldChar w:fldCharType="separate"/>
+                      </w:r>
+                      <w:r>
+                        <w:rPr>
+                          <w:noProof/>
+                        </w:rPr>
+                        <w:t>11</w:t>
+                      </w:r>
+                      <w:r>
+                        <w:fldChar w:fldCharType="end"/>
+                      </w:r>
                       <w:bookmarkEnd w:id="92"/>
                       <w:r>
                         <w:t>. Cronograma do Projeto</w:t>
@@ -14252,7 +14853,7 @@
                     <pic:cNvPicPr/>
                   </pic:nvPicPr>
                   <pic:blipFill>
-                    <a:blip r:embed="rId23">
+                    <a:blip r:embed="rId24">
                       <a:extLst>
                         <a:ext uri="{28A0092B-C50C-407E-A947-70E740481C1C}">
                           <a14:useLocalDpi xmlns:a14="http://schemas.microsoft.com/office/drawing/2010/main" val="0"/>
@@ -15040,6 +15641,7 @@
           <w:docPartUnique/>
         </w:docPartObj>
       </w:sdtPr>
+      <w:sdtEndPr/>
       <w:sdtContent>
         <w:p>
           <w:pPr>
@@ -15055,6 +15657,7 @@
             <w:id w:val="111145805"/>
             <w:bibliography/>
           </w:sdtPr>
+          <w:sdtEndPr/>
           <w:sdtContent>
             <w:p>
               <w:pPr>
@@ -15471,8 +16074,8 @@
       </w:pPr>
     </w:p>
     <w:sectPr>
-      <w:footerReference w:type="even" r:id="rId24"/>
-      <w:footerReference w:type="default" r:id="rId25"/>
+      <w:footerReference w:type="even" r:id="rId25"/>
+      <w:footerReference w:type="default" r:id="rId26"/>
       <w:pgSz w:w="11907" w:h="16839" w:code="9"/>
       <w:pgMar w:top="1080" w:right="864" w:bottom="1584" w:left="864" w:header="720" w:footer="720" w:gutter="0"/>
       <w:cols w:space="720"/>
@@ -15521,6 +16124,11 @@
         <w:docPartUnique/>
       </w:docPartObj>
     </w:sdtPr>
+    <w:sdtEndPr>
+      <w:rPr>
+        <w:rStyle w:val="Nmerodepgina"/>
+      </w:rPr>
+    </w:sdtEndPr>
     <w:sdtContent>
       <w:p>
         <w:pPr>
@@ -15590,6 +16198,11 @@
         <w:docPartUnique/>
       </w:docPartObj>
     </w:sdtPr>
+    <w:sdtEndPr>
+      <w:rPr>
+        <w:rStyle w:val="Nmerodepgina"/>
+      </w:rPr>
+    </w:sdtEndPr>
     <w:sdtContent>
       <w:p>
         <w:pPr>
@@ -21747,7 +22360,7 @@
 </file>
 
 <file path=customXml/itemProps1.xml><?xml version="1.0" encoding="utf-8"?>
-<ds:datastoreItem xmlns:ds="http://schemas.openxmlformats.org/officeDocument/2006/customXml" ds:itemID="{7A5F5D7E-D3C7-D641-AC64-1A2A9FC74102}">
+<ds:datastoreItem xmlns:ds="http://schemas.openxmlformats.org/officeDocument/2006/customXml" ds:itemID="{297BBCCC-8BCA-4647-8ED1-BDF026CAA7AE}">
   <ds:schemaRefs>
     <ds:schemaRef ds:uri="http://schemas.openxmlformats.org/officeDocument/2006/bibliography"/>
   </ds:schemaRefs>

</xml_diff>